<commit_message>
update om database te reflecteren
</commit_message>
<xml_diff>
--- a/Documenten EenmaalAndermaal/Database/Database verantwoording datatypes.docx
+++ b/Documenten EenmaalAndermaal/Database/Database verantwoording datatypes.docx
@@ -4,7 +4,7 @@
   <w:body>
     <w:p>
       <w:pPr>
-        <w:pStyle w:val="Titel"/>
+        <w:pStyle w:val="Title"/>
       </w:pPr>
       <w:r>
         <w:t>Database</w:t>
@@ -12,7 +12,7 @@
     </w:p>
     <w:p>
       <w:pPr>
-        <w:pStyle w:val="Ondertitel"/>
+        <w:pStyle w:val="Subtitle"/>
       </w:pPr>
       <w:r>
         <w:t>Verantwoording Datatypes</w:t>
@@ -692,7 +692,7 @@
     </w:p>
     <w:p>
       <w:pPr>
-        <w:pStyle w:val="Kop1"/>
+        <w:pStyle w:val="Heading1"/>
         <w:rPr>
           <w:rStyle w:val="eop"/>
           <w:rFonts w:ascii="Arial" w:hAnsi="Arial" w:cs="Arial"/>
@@ -787,7 +787,7 @@
     <w:p/>
     <w:p>
       <w:pPr>
-        <w:pStyle w:val="Kop1"/>
+        <w:pStyle w:val="Heading1"/>
       </w:pPr>
       <w:r>
         <w:t>Veranderingen</w:t>
@@ -795,7 +795,7 @@
     </w:p>
     <w:p>
       <w:pPr>
-        <w:pStyle w:val="Kop2"/>
+        <w:pStyle w:val="Heading2"/>
       </w:pPr>
       <w:r>
         <w:t>Lengte</w:t>
@@ -809,7 +809,7 @@
     <w:p/>
     <w:p>
       <w:pPr>
-        <w:pStyle w:val="Kop2"/>
+        <w:pStyle w:val="Heading2"/>
       </w:pPr>
       <w:proofErr w:type="spellStart"/>
       <w:r>
@@ -936,7 +936,7 @@
     <w:p/>
     <w:p>
       <w:pPr>
-        <w:pStyle w:val="Kop2"/>
+        <w:pStyle w:val="Heading2"/>
       </w:pPr>
       <w:proofErr w:type="spellStart"/>
       <w:r>
@@ -1049,80 +1049,71 @@
       <w:r>
         <w:t xml:space="preserve">. </w:t>
       </w:r>
-      <w:proofErr w:type="spellStart"/>
-      <w:r>
-        <w:t>Smallmoney</w:t>
-      </w:r>
-      <w:proofErr w:type="spellEnd"/>
-      <w:r>
-        <w:t xml:space="preserve"> gaat van </w:t>
-      </w:r>
-      <w:r>
-        <w:t>-214,748.3648</w:t>
-      </w:r>
-      <w:r>
-        <w:t xml:space="preserve"> tot </w:t>
-      </w:r>
-      <w:r>
-        <w:t>214,748.364</w:t>
-      </w:r>
-      <w:r>
-        <w:t xml:space="preserve">7 en vonden wij genoeg voor de kolommen </w:t>
-      </w:r>
-      <w:r>
-        <w:t xml:space="preserve">die geld bevatten. </w:t>
-      </w:r>
-    </w:p>
-    <w:p>
-      <w:r>
-        <w:t>Ten slotte is er nog een datatype bit dat gebruikt wordt als boolean, de cel kan alleen een 0 (</w:t>
-      </w:r>
-      <w:proofErr w:type="spellStart"/>
-      <w:r>
-        <w:t>false</w:t>
-      </w:r>
-      <w:proofErr w:type="spellEnd"/>
-      <w:r>
-        <w:t>) of een 1 (</w:t>
-      </w:r>
-      <w:proofErr w:type="spellStart"/>
-      <w:r>
-        <w:t>true</w:t>
-      </w:r>
-      <w:proofErr w:type="spellEnd"/>
-      <w:r>
-        <w:t>) bevatten.</w:t>
-      </w:r>
-    </w:p>
-    <w:p/>
-    <w:p>
-      <w:pPr>
-        <w:pStyle w:val="Kop2"/>
-      </w:pPr>
-      <w:r>
-        <w:t>Datum/tijd</w:t>
-      </w:r>
-    </w:p>
-    <w:p>
-      <w:r>
-        <w:t xml:space="preserve">Voor datum en tijd stond in de appendix ook </w:t>
-      </w:r>
-      <w:proofErr w:type="spellStart"/>
-      <w:r>
-        <w:t>char</w:t>
-      </w:r>
-      <w:proofErr w:type="spellEnd"/>
-      <w:r>
-        <w:t xml:space="preserve"> aangegeven, er zijn echter datatypes die speciaal gemaakt zijn om dat</w:t>
-      </w:r>
-      <w:r>
-        <w:t>a</w:t>
-      </w:r>
-      <w:r>
-        <w:t xml:space="preserve"> en tijd in op te slaan, dit zijn ‘date’ en ‘time’. Deze hebben wij dus ook toegepast in de database.</w:t>
+      <w:r>
+        <w:t xml:space="preserve">Deze lijkt op het eerste gezicht perfect voor het opslaan van geld, echter blijkt dat deze datatype niet goed werkt in de praktijk. We hebben voor geld dus gebruik gemaakt van </w:t>
+      </w:r>
+      <w:proofErr w:type="spellStart"/>
+      <w:r>
+        <w:t>numeric</w:t>
+      </w:r>
+      <w:proofErr w:type="spellEnd"/>
+      <w:r>
+        <w:t>() met 2 decimalen.</w:t>
       </w:r>
       <w:bookmarkStart w:id="0" w:name="_GoBack"/>
       <w:bookmarkEnd w:id="0"/>
+      <w:r>
+        <w:t xml:space="preserve"> </w:t>
+      </w:r>
+    </w:p>
+    <w:p>
+      <w:r>
+        <w:t>Ten slotte is er nog een datatype bit dat gebruikt wordt als boolean, de cel kan alleen een 0 (</w:t>
+      </w:r>
+      <w:proofErr w:type="spellStart"/>
+      <w:r>
+        <w:t>false</w:t>
+      </w:r>
+      <w:proofErr w:type="spellEnd"/>
+      <w:r>
+        <w:t>) of een 1 (</w:t>
+      </w:r>
+      <w:proofErr w:type="spellStart"/>
+      <w:r>
+        <w:t>true</w:t>
+      </w:r>
+      <w:proofErr w:type="spellEnd"/>
+      <w:r>
+        <w:t>) bevatten.</w:t>
+      </w:r>
+    </w:p>
+    <w:p/>
+    <w:p>
+      <w:pPr>
+        <w:pStyle w:val="Heading2"/>
+      </w:pPr>
+      <w:r>
+        <w:t>Datum/tijd</w:t>
+      </w:r>
+    </w:p>
+    <w:p>
+      <w:r>
+        <w:t xml:space="preserve">Voor datum en tijd stond in de appendix ook </w:t>
+      </w:r>
+      <w:proofErr w:type="spellStart"/>
+      <w:r>
+        <w:t>char</w:t>
+      </w:r>
+      <w:proofErr w:type="spellEnd"/>
+      <w:r>
+        <w:t xml:space="preserve"> aangegeven, er zijn echter datatypes die speciaal gemaakt zijn om dat</w:t>
+      </w:r>
+      <w:r>
+        <w:t>a</w:t>
+      </w:r>
+      <w:r>
+        <w:t xml:space="preserve"> en tijd in op te slaan, dit zijn ‘date’ en ‘time’. Deze hebben wij dus ook toegepast in de database.</w:t>
+      </w:r>
     </w:p>
     <w:p/>
     <w:sectPr>
@@ -1530,16 +1521,16 @@
     <w:lsdException w:name="Unresolved Mention" w:semiHidden="1" w:unhideWhenUsed="1"/>
     <w:lsdException w:name="Smart Link" w:semiHidden="1" w:unhideWhenUsed="1"/>
   </w:latentStyles>
-  <w:style w:type="paragraph" w:default="1" w:styleId="Standaard">
+  <w:style w:type="paragraph" w:default="1" w:styleId="Normal">
     <w:name w:val="Normal"/>
     <w:qFormat/>
     <w:rsid w:val="00584B35"/>
   </w:style>
-  <w:style w:type="paragraph" w:styleId="Kop1">
+  <w:style w:type="paragraph" w:styleId="Heading1">
     <w:name w:val="heading 1"/>
-    <w:basedOn w:val="Standaard"/>
-    <w:next w:val="Standaard"/>
-    <w:link w:val="Kop1Char"/>
+    <w:basedOn w:val="Normal"/>
+    <w:next w:val="Normal"/>
+    <w:link w:val="Heading1Char"/>
     <w:uiPriority w:val="9"/>
     <w:qFormat/>
     <w:rsid w:val="00584B35"/>
@@ -1556,11 +1547,11 @@
       <w:szCs w:val="36"/>
     </w:rPr>
   </w:style>
-  <w:style w:type="paragraph" w:styleId="Kop2">
+  <w:style w:type="paragraph" w:styleId="Heading2">
     <w:name w:val="heading 2"/>
-    <w:basedOn w:val="Standaard"/>
-    <w:next w:val="Standaard"/>
-    <w:link w:val="Kop2Char"/>
+    <w:basedOn w:val="Normal"/>
+    <w:next w:val="Normal"/>
+    <w:link w:val="Heading2Char"/>
     <w:uiPriority w:val="9"/>
     <w:unhideWhenUsed/>
     <w:qFormat/>
@@ -1578,11 +1569,11 @@
       <w:szCs w:val="32"/>
     </w:rPr>
   </w:style>
-  <w:style w:type="paragraph" w:styleId="Kop3">
+  <w:style w:type="paragraph" w:styleId="Heading3">
     <w:name w:val="heading 3"/>
-    <w:basedOn w:val="Standaard"/>
-    <w:next w:val="Standaard"/>
-    <w:link w:val="Kop3Char"/>
+    <w:basedOn w:val="Normal"/>
+    <w:next w:val="Normal"/>
+    <w:link w:val="Heading3Char"/>
     <w:uiPriority w:val="9"/>
     <w:semiHidden/>
     <w:unhideWhenUsed/>
@@ -1601,11 +1592,11 @@
       <w:szCs w:val="28"/>
     </w:rPr>
   </w:style>
-  <w:style w:type="paragraph" w:styleId="Kop4">
+  <w:style w:type="paragraph" w:styleId="Heading4">
     <w:name w:val="heading 4"/>
-    <w:basedOn w:val="Standaard"/>
-    <w:next w:val="Standaard"/>
-    <w:link w:val="Kop4Char"/>
+    <w:basedOn w:val="Normal"/>
+    <w:next w:val="Normal"/>
+    <w:link w:val="Heading4Char"/>
     <w:uiPriority w:val="9"/>
     <w:semiHidden/>
     <w:unhideWhenUsed/>
@@ -1624,11 +1615,11 @@
       <w:szCs w:val="24"/>
     </w:rPr>
   </w:style>
-  <w:style w:type="paragraph" w:styleId="Kop5">
+  <w:style w:type="paragraph" w:styleId="Heading5">
     <w:name w:val="heading 5"/>
-    <w:basedOn w:val="Standaard"/>
-    <w:next w:val="Standaard"/>
-    <w:link w:val="Kop5Char"/>
+    <w:basedOn w:val="Normal"/>
+    <w:next w:val="Normal"/>
+    <w:link w:val="Heading5Char"/>
     <w:uiPriority w:val="9"/>
     <w:semiHidden/>
     <w:unhideWhenUsed/>
@@ -1646,11 +1637,11 @@
       <w:color w:val="2E74B5" w:themeColor="accent1" w:themeShade="BF"/>
     </w:rPr>
   </w:style>
-  <w:style w:type="paragraph" w:styleId="Kop6">
+  <w:style w:type="paragraph" w:styleId="Heading6">
     <w:name w:val="heading 6"/>
-    <w:basedOn w:val="Standaard"/>
-    <w:next w:val="Standaard"/>
-    <w:link w:val="Kop6Char"/>
+    <w:basedOn w:val="Normal"/>
+    <w:next w:val="Normal"/>
+    <w:link w:val="Heading6Char"/>
     <w:uiPriority w:val="9"/>
     <w:semiHidden/>
     <w:unhideWhenUsed/>
@@ -1670,11 +1661,11 @@
       <w:color w:val="1F4E79" w:themeColor="accent1" w:themeShade="80"/>
     </w:rPr>
   </w:style>
-  <w:style w:type="paragraph" w:styleId="Kop7">
+  <w:style w:type="paragraph" w:styleId="Heading7">
     <w:name w:val="heading 7"/>
-    <w:basedOn w:val="Standaard"/>
-    <w:next w:val="Standaard"/>
-    <w:link w:val="Kop7Char"/>
+    <w:basedOn w:val="Normal"/>
+    <w:next w:val="Normal"/>
+    <w:link w:val="Heading7Char"/>
     <w:uiPriority w:val="9"/>
     <w:semiHidden/>
     <w:unhideWhenUsed/>
@@ -1693,11 +1684,11 @@
       <w:color w:val="1F4E79" w:themeColor="accent1" w:themeShade="80"/>
     </w:rPr>
   </w:style>
-  <w:style w:type="paragraph" w:styleId="Kop8">
+  <w:style w:type="paragraph" w:styleId="Heading8">
     <w:name w:val="heading 8"/>
-    <w:basedOn w:val="Standaard"/>
-    <w:next w:val="Standaard"/>
-    <w:link w:val="Kop8Char"/>
+    <w:basedOn w:val="Normal"/>
+    <w:next w:val="Normal"/>
+    <w:link w:val="Heading8Char"/>
     <w:uiPriority w:val="9"/>
     <w:semiHidden/>
     <w:unhideWhenUsed/>
@@ -1718,11 +1709,11 @@
       <w:color w:val="1F4E79" w:themeColor="accent1" w:themeShade="80"/>
     </w:rPr>
   </w:style>
-  <w:style w:type="paragraph" w:styleId="Kop9">
+  <w:style w:type="paragraph" w:styleId="Heading9">
     <w:name w:val="heading 9"/>
-    <w:basedOn w:val="Standaard"/>
-    <w:next w:val="Standaard"/>
-    <w:link w:val="Kop9Char"/>
+    <w:basedOn w:val="Normal"/>
+    <w:next w:val="Normal"/>
+    <w:link w:val="Heading9Char"/>
     <w:uiPriority w:val="9"/>
     <w:semiHidden/>
     <w:unhideWhenUsed/>
@@ -1741,13 +1732,13 @@
       <w:color w:val="1F4E79" w:themeColor="accent1" w:themeShade="80"/>
     </w:rPr>
   </w:style>
-  <w:style w:type="character" w:default="1" w:styleId="Standaardalinea-lettertype">
+  <w:style w:type="character" w:default="1" w:styleId="DefaultParagraphFont">
     <w:name w:val="Default Paragraph Font"/>
     <w:uiPriority w:val="1"/>
     <w:semiHidden/>
     <w:unhideWhenUsed/>
   </w:style>
-  <w:style w:type="table" w:default="1" w:styleId="Standaardtabel">
+  <w:style w:type="table" w:default="1" w:styleId="TableNormal">
     <w:name w:val="Normal Table"/>
     <w:uiPriority w:val="99"/>
     <w:semiHidden/>
@@ -1762,16 +1753,16 @@
       </w:tblCellMar>
     </w:tblPr>
   </w:style>
-  <w:style w:type="numbering" w:default="1" w:styleId="Geenlijst">
+  <w:style w:type="numbering" w:default="1" w:styleId="NoList">
     <w:name w:val="No List"/>
     <w:uiPriority w:val="99"/>
     <w:semiHidden/>
     <w:unhideWhenUsed/>
   </w:style>
-  <w:style w:type="character" w:customStyle="1" w:styleId="Kop1Char">
-    <w:name w:val="Kop 1 Char"/>
-    <w:basedOn w:val="Standaardalinea-lettertype"/>
-    <w:link w:val="Kop1"/>
+  <w:style w:type="character" w:customStyle="1" w:styleId="Heading1Char">
+    <w:name w:val="Heading 1 Char"/>
+    <w:basedOn w:val="DefaultParagraphFont"/>
+    <w:link w:val="Heading1"/>
     <w:uiPriority w:val="9"/>
     <w:rsid w:val="00584B35"/>
     <w:rPr>
@@ -1781,10 +1772,10 @@
       <w:szCs w:val="36"/>
     </w:rPr>
   </w:style>
-  <w:style w:type="character" w:customStyle="1" w:styleId="Kop2Char">
-    <w:name w:val="Kop 2 Char"/>
-    <w:basedOn w:val="Standaardalinea-lettertype"/>
-    <w:link w:val="Kop2"/>
+  <w:style w:type="character" w:customStyle="1" w:styleId="Heading2Char">
+    <w:name w:val="Heading 2 Char"/>
+    <w:basedOn w:val="DefaultParagraphFont"/>
+    <w:link w:val="Heading2"/>
     <w:uiPriority w:val="9"/>
     <w:rsid w:val="00584B35"/>
     <w:rPr>
@@ -1794,10 +1785,10 @@
       <w:szCs w:val="32"/>
     </w:rPr>
   </w:style>
-  <w:style w:type="character" w:customStyle="1" w:styleId="Kop3Char">
-    <w:name w:val="Kop 3 Char"/>
-    <w:basedOn w:val="Standaardalinea-lettertype"/>
-    <w:link w:val="Kop3"/>
+  <w:style w:type="character" w:customStyle="1" w:styleId="Heading3Char">
+    <w:name w:val="Heading 3 Char"/>
+    <w:basedOn w:val="DefaultParagraphFont"/>
+    <w:link w:val="Heading3"/>
     <w:uiPriority w:val="9"/>
     <w:semiHidden/>
     <w:rsid w:val="00584B35"/>
@@ -1808,10 +1799,10 @@
       <w:szCs w:val="28"/>
     </w:rPr>
   </w:style>
-  <w:style w:type="character" w:customStyle="1" w:styleId="Kop4Char">
-    <w:name w:val="Kop 4 Char"/>
-    <w:basedOn w:val="Standaardalinea-lettertype"/>
-    <w:link w:val="Kop4"/>
+  <w:style w:type="character" w:customStyle="1" w:styleId="Heading4Char">
+    <w:name w:val="Heading 4 Char"/>
+    <w:basedOn w:val="DefaultParagraphFont"/>
+    <w:link w:val="Heading4"/>
     <w:uiPriority w:val="9"/>
     <w:semiHidden/>
     <w:rsid w:val="00584B35"/>
@@ -1822,10 +1813,10 @@
       <w:szCs w:val="24"/>
     </w:rPr>
   </w:style>
-  <w:style w:type="character" w:customStyle="1" w:styleId="Kop5Char">
-    <w:name w:val="Kop 5 Char"/>
-    <w:basedOn w:val="Standaardalinea-lettertype"/>
-    <w:link w:val="Kop5"/>
+  <w:style w:type="character" w:customStyle="1" w:styleId="Heading5Char">
+    <w:name w:val="Heading 5 Char"/>
+    <w:basedOn w:val="DefaultParagraphFont"/>
+    <w:link w:val="Heading5"/>
     <w:uiPriority w:val="9"/>
     <w:semiHidden/>
     <w:rsid w:val="00584B35"/>
@@ -1835,10 +1826,10 @@
       <w:color w:val="2E74B5" w:themeColor="accent1" w:themeShade="BF"/>
     </w:rPr>
   </w:style>
-  <w:style w:type="character" w:customStyle="1" w:styleId="Kop6Char">
-    <w:name w:val="Kop 6 Char"/>
-    <w:basedOn w:val="Standaardalinea-lettertype"/>
-    <w:link w:val="Kop6"/>
+  <w:style w:type="character" w:customStyle="1" w:styleId="Heading6Char">
+    <w:name w:val="Heading 6 Char"/>
+    <w:basedOn w:val="DefaultParagraphFont"/>
+    <w:link w:val="Heading6"/>
     <w:uiPriority w:val="9"/>
     <w:semiHidden/>
     <w:rsid w:val="00584B35"/>
@@ -1850,10 +1841,10 @@
       <w:color w:val="1F4E79" w:themeColor="accent1" w:themeShade="80"/>
     </w:rPr>
   </w:style>
-  <w:style w:type="character" w:customStyle="1" w:styleId="Kop7Char">
-    <w:name w:val="Kop 7 Char"/>
-    <w:basedOn w:val="Standaardalinea-lettertype"/>
-    <w:link w:val="Kop7"/>
+  <w:style w:type="character" w:customStyle="1" w:styleId="Heading7Char">
+    <w:name w:val="Heading 7 Char"/>
+    <w:basedOn w:val="DefaultParagraphFont"/>
+    <w:link w:val="Heading7"/>
     <w:uiPriority w:val="9"/>
     <w:semiHidden/>
     <w:rsid w:val="00584B35"/>
@@ -1864,10 +1855,10 @@
       <w:color w:val="1F4E79" w:themeColor="accent1" w:themeShade="80"/>
     </w:rPr>
   </w:style>
-  <w:style w:type="character" w:customStyle="1" w:styleId="Kop8Char">
-    <w:name w:val="Kop 8 Char"/>
-    <w:basedOn w:val="Standaardalinea-lettertype"/>
-    <w:link w:val="Kop8"/>
+  <w:style w:type="character" w:customStyle="1" w:styleId="Heading8Char">
+    <w:name w:val="Heading 8 Char"/>
+    <w:basedOn w:val="DefaultParagraphFont"/>
+    <w:link w:val="Heading8"/>
     <w:uiPriority w:val="9"/>
     <w:semiHidden/>
     <w:rsid w:val="00584B35"/>
@@ -1880,10 +1871,10 @@
       <w:color w:val="1F4E79" w:themeColor="accent1" w:themeShade="80"/>
     </w:rPr>
   </w:style>
-  <w:style w:type="character" w:customStyle="1" w:styleId="Kop9Char">
-    <w:name w:val="Kop 9 Char"/>
-    <w:basedOn w:val="Standaardalinea-lettertype"/>
-    <w:link w:val="Kop9"/>
+  <w:style w:type="character" w:customStyle="1" w:styleId="Heading9Char">
+    <w:name w:val="Heading 9 Char"/>
+    <w:basedOn w:val="DefaultParagraphFont"/>
+    <w:link w:val="Heading9"/>
     <w:uiPriority w:val="9"/>
     <w:semiHidden/>
     <w:rsid w:val="00584B35"/>
@@ -1894,10 +1885,10 @@
       <w:color w:val="1F4E79" w:themeColor="accent1" w:themeShade="80"/>
     </w:rPr>
   </w:style>
-  <w:style w:type="paragraph" w:styleId="Bijschrift">
+  <w:style w:type="paragraph" w:styleId="Caption">
     <w:name w:val="caption"/>
-    <w:basedOn w:val="Standaard"/>
-    <w:next w:val="Standaard"/>
+    <w:basedOn w:val="Normal"/>
+    <w:next w:val="Normal"/>
     <w:uiPriority w:val="35"/>
     <w:semiHidden/>
     <w:unhideWhenUsed/>
@@ -1913,11 +1904,11 @@
       <w:color w:val="44546A" w:themeColor="text2"/>
     </w:rPr>
   </w:style>
-  <w:style w:type="paragraph" w:styleId="Titel">
+  <w:style w:type="paragraph" w:styleId="Title">
     <w:name w:val="Title"/>
-    <w:basedOn w:val="Standaard"/>
-    <w:next w:val="Standaard"/>
-    <w:link w:val="TitelChar"/>
+    <w:basedOn w:val="Normal"/>
+    <w:next w:val="Normal"/>
+    <w:link w:val="TitleChar"/>
     <w:uiPriority w:val="10"/>
     <w:qFormat/>
     <w:rsid w:val="00584B35"/>
@@ -1934,10 +1925,10 @@
       <w:szCs w:val="72"/>
     </w:rPr>
   </w:style>
-  <w:style w:type="character" w:customStyle="1" w:styleId="TitelChar">
-    <w:name w:val="Titel Char"/>
-    <w:basedOn w:val="Standaardalinea-lettertype"/>
-    <w:link w:val="Titel"/>
+  <w:style w:type="character" w:customStyle="1" w:styleId="TitleChar">
+    <w:name w:val="Title Char"/>
+    <w:basedOn w:val="DefaultParagraphFont"/>
+    <w:link w:val="Title"/>
     <w:uiPriority w:val="10"/>
     <w:rsid w:val="00584B35"/>
     <w:rPr>
@@ -1949,11 +1940,11 @@
       <w:szCs w:val="72"/>
     </w:rPr>
   </w:style>
-  <w:style w:type="paragraph" w:styleId="Ondertitel">
+  <w:style w:type="paragraph" w:styleId="Subtitle">
     <w:name w:val="Subtitle"/>
-    <w:basedOn w:val="Standaard"/>
-    <w:next w:val="Standaard"/>
-    <w:link w:val="OndertitelChar"/>
+    <w:basedOn w:val="Normal"/>
+    <w:next w:val="Normal"/>
+    <w:link w:val="SubtitleChar"/>
     <w:uiPriority w:val="11"/>
     <w:qFormat/>
     <w:rsid w:val="00584B35"/>
@@ -1970,10 +1961,10 @@
       <w:szCs w:val="28"/>
     </w:rPr>
   </w:style>
-  <w:style w:type="character" w:customStyle="1" w:styleId="OndertitelChar">
-    <w:name w:val="Ondertitel Char"/>
-    <w:basedOn w:val="Standaardalinea-lettertype"/>
-    <w:link w:val="Ondertitel"/>
+  <w:style w:type="character" w:customStyle="1" w:styleId="SubtitleChar">
+    <w:name w:val="Subtitle Char"/>
+    <w:basedOn w:val="DefaultParagraphFont"/>
+    <w:link w:val="Subtitle"/>
     <w:uiPriority w:val="11"/>
     <w:rsid w:val="00584B35"/>
     <w:rPr>
@@ -1983,9 +1974,9 @@
       <w:szCs w:val="28"/>
     </w:rPr>
   </w:style>
-  <w:style w:type="character" w:styleId="Zwaar">
+  <w:style w:type="character" w:styleId="Strong">
     <w:name w:val="Strong"/>
-    <w:basedOn w:val="Standaardalinea-lettertype"/>
+    <w:basedOn w:val="DefaultParagraphFont"/>
     <w:uiPriority w:val="22"/>
     <w:qFormat/>
     <w:rsid w:val="00584B35"/>
@@ -1994,9 +1985,9 @@
       <w:bCs/>
     </w:rPr>
   </w:style>
-  <w:style w:type="character" w:styleId="Nadruk">
+  <w:style w:type="character" w:styleId="Emphasis">
     <w:name w:val="Emphasis"/>
-    <w:basedOn w:val="Standaardalinea-lettertype"/>
+    <w:basedOn w:val="DefaultParagraphFont"/>
     <w:uiPriority w:val="20"/>
     <w:qFormat/>
     <w:rsid w:val="00584B35"/>
@@ -2005,7 +1996,7 @@
       <w:iCs/>
     </w:rPr>
   </w:style>
-  <w:style w:type="paragraph" w:styleId="Geenafstand">
+  <w:style w:type="paragraph" w:styleId="NoSpacing">
     <w:name w:val="No Spacing"/>
     <w:uiPriority w:val="1"/>
     <w:qFormat/>
@@ -2014,11 +2005,11 @@
       <w:spacing w:after="0" w:line="240" w:lineRule="auto"/>
     </w:pPr>
   </w:style>
-  <w:style w:type="paragraph" w:styleId="Citaat">
+  <w:style w:type="paragraph" w:styleId="Quote">
     <w:name w:val="Quote"/>
-    <w:basedOn w:val="Standaard"/>
-    <w:next w:val="Standaard"/>
-    <w:link w:val="CitaatChar"/>
+    <w:basedOn w:val="Normal"/>
+    <w:next w:val="Normal"/>
+    <w:link w:val="QuoteChar"/>
     <w:uiPriority w:val="29"/>
     <w:qFormat/>
     <w:rsid w:val="00584B35"/>
@@ -2032,10 +2023,10 @@
       <w:szCs w:val="24"/>
     </w:rPr>
   </w:style>
-  <w:style w:type="character" w:customStyle="1" w:styleId="CitaatChar">
-    <w:name w:val="Citaat Char"/>
-    <w:basedOn w:val="Standaardalinea-lettertype"/>
-    <w:link w:val="Citaat"/>
+  <w:style w:type="character" w:customStyle="1" w:styleId="QuoteChar">
+    <w:name w:val="Quote Char"/>
+    <w:basedOn w:val="DefaultParagraphFont"/>
+    <w:link w:val="Quote"/>
     <w:uiPriority w:val="29"/>
     <w:rsid w:val="00584B35"/>
     <w:rPr>
@@ -2044,11 +2035,11 @@
       <w:szCs w:val="24"/>
     </w:rPr>
   </w:style>
-  <w:style w:type="paragraph" w:styleId="Duidelijkcitaat">
+  <w:style w:type="paragraph" w:styleId="IntenseQuote">
     <w:name w:val="Intense Quote"/>
-    <w:basedOn w:val="Standaard"/>
-    <w:next w:val="Standaard"/>
-    <w:link w:val="DuidelijkcitaatChar"/>
+    <w:basedOn w:val="Normal"/>
+    <w:next w:val="Normal"/>
+    <w:link w:val="IntenseQuoteChar"/>
     <w:uiPriority w:val="30"/>
     <w:qFormat/>
     <w:rsid w:val="00584B35"/>
@@ -2065,10 +2056,10 @@
       <w:szCs w:val="32"/>
     </w:rPr>
   </w:style>
-  <w:style w:type="character" w:customStyle="1" w:styleId="DuidelijkcitaatChar">
-    <w:name w:val="Duidelijk citaat Char"/>
-    <w:basedOn w:val="Standaardalinea-lettertype"/>
-    <w:link w:val="Duidelijkcitaat"/>
+  <w:style w:type="character" w:customStyle="1" w:styleId="IntenseQuoteChar">
+    <w:name w:val="Intense Quote Char"/>
+    <w:basedOn w:val="DefaultParagraphFont"/>
+    <w:link w:val="IntenseQuote"/>
     <w:uiPriority w:val="30"/>
     <w:rsid w:val="00584B35"/>
     <w:rPr>
@@ -2079,9 +2070,9 @@
       <w:szCs w:val="32"/>
     </w:rPr>
   </w:style>
-  <w:style w:type="character" w:styleId="Subtielebenadrukking">
+  <w:style w:type="character" w:styleId="SubtleEmphasis">
     <w:name w:val="Subtle Emphasis"/>
-    <w:basedOn w:val="Standaardalinea-lettertype"/>
+    <w:basedOn w:val="DefaultParagraphFont"/>
     <w:uiPriority w:val="19"/>
     <w:qFormat/>
     <w:rsid w:val="00584B35"/>
@@ -2091,9 +2082,9 @@
       <w:color w:val="595959" w:themeColor="text1" w:themeTint="A6"/>
     </w:rPr>
   </w:style>
-  <w:style w:type="character" w:styleId="Intensievebenadrukking">
+  <w:style w:type="character" w:styleId="IntenseEmphasis">
     <w:name w:val="Intense Emphasis"/>
-    <w:basedOn w:val="Standaardalinea-lettertype"/>
+    <w:basedOn w:val="DefaultParagraphFont"/>
     <w:uiPriority w:val="21"/>
     <w:qFormat/>
     <w:rsid w:val="00584B35"/>
@@ -2104,9 +2095,9 @@
       <w:iCs/>
     </w:rPr>
   </w:style>
-  <w:style w:type="character" w:styleId="Subtieleverwijzing">
+  <w:style w:type="character" w:styleId="SubtleReference">
     <w:name w:val="Subtle Reference"/>
-    <w:basedOn w:val="Standaardalinea-lettertype"/>
+    <w:basedOn w:val="DefaultParagraphFont"/>
     <w:uiPriority w:val="31"/>
     <w:qFormat/>
     <w:rsid w:val="00584B35"/>
@@ -2117,9 +2108,9 @@
       <w:bdr w:val="none" w:sz="0" w:space="0" w:color="auto"/>
     </w:rPr>
   </w:style>
-  <w:style w:type="character" w:styleId="Intensieveverwijzing">
+  <w:style w:type="character" w:styleId="IntenseReference">
     <w:name w:val="Intense Reference"/>
-    <w:basedOn w:val="Standaardalinea-lettertype"/>
+    <w:basedOn w:val="DefaultParagraphFont"/>
     <w:uiPriority w:val="32"/>
     <w:qFormat/>
     <w:rsid w:val="00584B35"/>
@@ -2131,9 +2122,9 @@
       <w:u w:val="single"/>
     </w:rPr>
   </w:style>
-  <w:style w:type="character" w:styleId="Titelvanboek">
+  <w:style w:type="character" w:styleId="BookTitle">
     <w:name w:val="Book Title"/>
-    <w:basedOn w:val="Standaardalinea-lettertype"/>
+    <w:basedOn w:val="DefaultParagraphFont"/>
     <w:uiPriority w:val="33"/>
     <w:qFormat/>
     <w:rsid w:val="00584B35"/>
@@ -2144,10 +2135,10 @@
       <w:spacing w:val="10"/>
     </w:rPr>
   </w:style>
-  <w:style w:type="paragraph" w:styleId="Kopvaninhoudsopgave">
+  <w:style w:type="paragraph" w:styleId="TOCHeading">
     <w:name w:val="TOC Heading"/>
-    <w:basedOn w:val="Kop1"/>
-    <w:next w:val="Standaard"/>
+    <w:basedOn w:val="Heading1"/>
+    <w:next w:val="Normal"/>
     <w:uiPriority w:val="39"/>
     <w:semiHidden/>
     <w:unhideWhenUsed/>
@@ -2159,7 +2150,7 @@
   </w:style>
   <w:style w:type="paragraph" w:customStyle="1" w:styleId="paragraph">
     <w:name w:val="paragraph"/>
-    <w:basedOn w:val="Standaard"/>
+    <w:basedOn w:val="Normal"/>
     <w:rsid w:val="00584B35"/>
     <w:pPr>
       <w:spacing w:before="100" w:beforeAutospacing="1" w:after="100" w:afterAutospacing="1" w:line="240" w:lineRule="auto"/>
@@ -2172,17 +2163,17 @@
   </w:style>
   <w:style w:type="character" w:customStyle="1" w:styleId="spellingerror">
     <w:name w:val="spellingerror"/>
-    <w:basedOn w:val="Standaardalinea-lettertype"/>
+    <w:basedOn w:val="DefaultParagraphFont"/>
     <w:rsid w:val="00584B35"/>
   </w:style>
   <w:style w:type="character" w:customStyle="1" w:styleId="normaltextrun">
     <w:name w:val="normaltextrun"/>
-    <w:basedOn w:val="Standaardalinea-lettertype"/>
+    <w:basedOn w:val="DefaultParagraphFont"/>
     <w:rsid w:val="00584B35"/>
   </w:style>
   <w:style w:type="character" w:customStyle="1" w:styleId="eop">
     <w:name w:val="eop"/>
-    <w:basedOn w:val="Standaardalinea-lettertype"/>
+    <w:basedOn w:val="DefaultParagraphFont"/>
     <w:rsid w:val="00584B35"/>
   </w:style>
 </w:styles>

</xml_diff>

<commit_message>
database tabel Rubriek geupdate
</commit_message>
<xml_diff>
--- a/Documenten EenmaalAndermaal/Database/Database verantwoording datatypes.docx
+++ b/Documenten EenmaalAndermaal/Database/Database verantwoording datatypes.docx
@@ -1060,62 +1060,83 @@
       <w:r>
         <w:t>() met 2 decimalen.</w:t>
       </w:r>
+      <w:r>
+        <w:t xml:space="preserve"> </w:t>
+      </w:r>
+    </w:p>
+    <w:p>
+      <w:r>
+        <w:t>Ten slotte is er nog een datatype bit dat gebruikt wordt als boolean, de cel kan alleen een 0 (</w:t>
+      </w:r>
+      <w:proofErr w:type="spellStart"/>
+      <w:r>
+        <w:t>false</w:t>
+      </w:r>
+      <w:proofErr w:type="spellEnd"/>
+      <w:r>
+        <w:t>) of een 1 (</w:t>
+      </w:r>
+      <w:proofErr w:type="spellStart"/>
+      <w:r>
+        <w:t>true</w:t>
+      </w:r>
+      <w:proofErr w:type="spellEnd"/>
+      <w:r>
+        <w:t>) bevatten.</w:t>
+      </w:r>
+    </w:p>
+    <w:p/>
+    <w:p>
+      <w:pPr>
+        <w:pStyle w:val="Heading2"/>
+      </w:pPr>
+      <w:r>
+        <w:t>Datum/tijd</w:t>
+      </w:r>
+    </w:p>
+    <w:p>
+      <w:r>
+        <w:t xml:space="preserve">Voor datum en tijd stond in de appendix ook </w:t>
+      </w:r>
+      <w:proofErr w:type="spellStart"/>
+      <w:r>
+        <w:t>char</w:t>
+      </w:r>
+      <w:proofErr w:type="spellEnd"/>
+      <w:r>
+        <w:t xml:space="preserve"> aangegeven, er zijn echter datatypes die speciaal gemaakt zijn om dat</w:t>
+      </w:r>
+      <w:r>
+        <w:t>a</w:t>
+      </w:r>
+      <w:r>
+        <w:t xml:space="preserve"> en tijd in op te slaan, dit zijn ‘date’ en ‘time’. Deze hebben wij dus ook toegepast in de database.</w:t>
+      </w:r>
+    </w:p>
+    <w:p/>
+    <w:p>
+      <w:pPr>
+        <w:pStyle w:val="Heading2"/>
+      </w:pPr>
+      <w:r>
+        <w:t>Tabellen</w:t>
+      </w:r>
+    </w:p>
+    <w:p>
+      <w:r>
+        <w:t xml:space="preserve">In de tabel rubriek hebben wij de kolom </w:t>
+      </w:r>
+      <w:proofErr w:type="spellStart"/>
+      <w:r>
+        <w:t>volgnr</w:t>
+      </w:r>
+      <w:proofErr w:type="spellEnd"/>
+      <w:r>
+        <w:t xml:space="preserve"> weggehaald, deze kolom had geen functie en is dus onnodig.</w:t>
+      </w:r>
       <w:bookmarkStart w:id="0" w:name="_GoBack"/>
       <w:bookmarkEnd w:id="0"/>
-      <w:r>
-        <w:t xml:space="preserve"> </w:t>
-      </w:r>
-    </w:p>
-    <w:p>
-      <w:r>
-        <w:t>Ten slotte is er nog een datatype bit dat gebruikt wordt als boolean, de cel kan alleen een 0 (</w:t>
-      </w:r>
-      <w:proofErr w:type="spellStart"/>
-      <w:r>
-        <w:t>false</w:t>
-      </w:r>
-      <w:proofErr w:type="spellEnd"/>
-      <w:r>
-        <w:t>) of een 1 (</w:t>
-      </w:r>
-      <w:proofErr w:type="spellStart"/>
-      <w:r>
-        <w:t>true</w:t>
-      </w:r>
-      <w:proofErr w:type="spellEnd"/>
-      <w:r>
-        <w:t>) bevatten.</w:t>
-      </w:r>
-    </w:p>
-    <w:p/>
-    <w:p>
-      <w:pPr>
-        <w:pStyle w:val="Heading2"/>
-      </w:pPr>
-      <w:r>
-        <w:t>Datum/tijd</w:t>
-      </w:r>
-    </w:p>
-    <w:p>
-      <w:r>
-        <w:t xml:space="preserve">Voor datum en tijd stond in de appendix ook </w:t>
-      </w:r>
-      <w:proofErr w:type="spellStart"/>
-      <w:r>
-        <w:t>char</w:t>
-      </w:r>
-      <w:proofErr w:type="spellEnd"/>
-      <w:r>
-        <w:t xml:space="preserve"> aangegeven, er zijn echter datatypes die speciaal gemaakt zijn om dat</w:t>
-      </w:r>
-      <w:r>
-        <w:t>a</w:t>
-      </w:r>
-      <w:r>
-        <w:t xml:space="preserve"> en tijd in op te slaan, dit zijn ‘date’ en ‘time’. Deze hebben wij dus ook toegepast in de database.</w:t>
-      </w:r>
-    </w:p>
-    <w:p/>
+    </w:p>
     <w:sectPr>
       <w:pgSz w:w="11906" w:h="16838"/>
       <w:pgMar w:top="1417" w:right="1417" w:bottom="1417" w:left="1417" w:header="708" w:footer="708" w:gutter="0"/>

</xml_diff>

<commit_message>
tabel verandering toegevoegd aan document
</commit_message>
<xml_diff>
--- a/Documenten EenmaalAndermaal/Database/Database verantwoording datatypes.docx
+++ b/Documenten EenmaalAndermaal/Database/Database verantwoording datatypes.docx
@@ -1126,16 +1126,14 @@
       <w:r>
         <w:t xml:space="preserve">In de tabel rubriek hebben wij de kolom </w:t>
       </w:r>
-      <w:proofErr w:type="spellStart"/>
-      <w:r>
-        <w:t>volgnr</w:t>
-      </w:r>
-      <w:proofErr w:type="spellEnd"/>
-      <w:r>
-        <w:t xml:space="preserve"> weggehaald, deze kolom had geen functie en is dus onnodig.</w:t>
+      <w:r>
+        <w:t xml:space="preserve">Rubriek hernoemd naar Hoofdrubriek, deze naam is namelijk </w:t>
       </w:r>
       <w:bookmarkStart w:id="0" w:name="_GoBack"/>
       <w:bookmarkEnd w:id="0"/>
+      <w:r>
+        <w:t>duidelijker.</w:t>
+      </w:r>
     </w:p>
     <w:sectPr>
       <w:pgSz w:w="11906" w:h="16838"/>

</xml_diff>